<commit_message>
hw2 for phc 6194
</commit_message>
<xml_diff>
--- a/phc6194/hw2/hw2.docx
+++ b/phc6194/hw2/hw2.docx
@@ -12,6 +12,9 @@
       <w:r>
         <w:t>2</w:t>
       </w:r>
+      <w:r>
+        <w:t xml:space="preserve"> – JOE BREW (UFID: 0402-8902)</w:t>
+      </w:r>
     </w:p>
     <w:p>
       <w:r>
@@ -31,16 +34,28 @@
           <w:ilvl w:val="0"/>
           <w:numId w:val="2"/>
         </w:numPr>
-      </w:pPr>
-      <w:r>
+        <w:rPr>
+          <w:u w:val="single"/>
+        </w:rPr>
+      </w:pPr>
+      <w:r>
+        <w:rPr>
+          <w:u w:val="single"/>
+        </w:rPr>
         <w:t>What are the coordinate systems in each of the datasets and the feature classes which are not in a dataset?</w:t>
       </w:r>
     </w:p>
     <w:p>
       <w:pPr>
         <w:ind w:left="360"/>
-      </w:pPr>
-      <w:r>
+        <w:rPr>
+          <w:b/>
+        </w:rPr>
+      </w:pPr>
+      <w:r>
+        <w:rPr>
+          <w:b/>
+        </w:rPr>
         <w:t>Alachua Dataset:</w:t>
       </w:r>
     </w:p>
@@ -49,22 +64,74 @@
         <w:ind w:left="360"/>
       </w:pPr>
       <w:r>
+        <w:t>GCS_North_American_1983</w:t>
+      </w:r>
+      <w:r>
+        <w:t xml:space="preserve"> (Projected: </w:t>
+      </w:r>
+      <w:r>
+        <w:t>NAD_1983_StatePlane_Florida_North_FIPS_0903_Feet</w:t>
+      </w:r>
+      <w:r>
+        <w:t>)</w:t>
+      </w:r>
+    </w:p>
+    <w:p>
+      <w:pPr>
+        <w:ind w:left="360"/>
+        <w:rPr>
+          <w:b/>
+        </w:rPr>
+      </w:pPr>
+      <w:r>
+        <w:rPr>
+          <w:b/>
+        </w:rPr>
         <w:t>Florida Dataset</w:t>
       </w:r>
       <w:r>
+        <w:rPr>
+          <w:b/>
+        </w:rPr>
         <w:t>:</w:t>
       </w:r>
-      <w:bookmarkStart w:id="0" w:name="_GoBack"/>
-      <w:bookmarkEnd w:id="0"/>
-    </w:p>
-    <w:p>
-      <w:pPr>
-        <w:ind w:left="360"/>
-      </w:pPr>
-      <w:r>
+    </w:p>
+    <w:p>
+      <w:pPr>
+        <w:ind w:left="360"/>
+      </w:pPr>
+      <w:r>
+        <w:t>GCS_North_American_1983</w:t>
+      </w:r>
+      <w:r>
+        <w:t xml:space="preserve"> (Projected: </w:t>
+      </w:r>
+      <w:proofErr w:type="spellStart"/>
+      <w:r>
+        <w:t>PCS_Albers</w:t>
+      </w:r>
+      <w:proofErr w:type="spellEnd"/>
+      <w:r>
+        <w:t>)</w:t>
+      </w:r>
+    </w:p>
+    <w:p>
+      <w:pPr>
+        <w:ind w:left="360"/>
+        <w:rPr>
+          <w:b/>
+        </w:rPr>
+      </w:pPr>
+      <w:r>
+        <w:rPr>
+          <w:b/>
+        </w:rPr>
         <w:t>USA Dataset</w:t>
       </w:r>
       <w:r>
+        <w:rPr>
+          <w:b/>
+        </w:rPr>
         <w:t>:</w:t>
       </w:r>
     </w:p>
@@ -73,9 +140,26 @@
         <w:ind w:left="360"/>
       </w:pPr>
       <w:r>
+        <w:t>GCS_WGS_1984</w:t>
+      </w:r>
+    </w:p>
+    <w:p>
+      <w:pPr>
+        <w:ind w:left="360"/>
+        <w:rPr>
+          <w:b/>
+        </w:rPr>
+      </w:pPr>
+      <w:r>
+        <w:rPr>
+          <w:b/>
+        </w:rPr>
         <w:t>World Dataset</w:t>
       </w:r>
       <w:r>
+        <w:rPr>
+          <w:b/>
+        </w:rPr>
         <w:t>:</w:t>
       </w:r>
     </w:p>
@@ -83,12 +167,29 @@
       <w:pPr>
         <w:ind w:left="360"/>
       </w:pPr>
+      <w:r>
+        <w:t>GCS_WGS_1984</w:t>
+      </w:r>
+    </w:p>
+    <w:p>
+      <w:pPr>
+        <w:ind w:left="360"/>
+        <w:rPr>
+          <w:b/>
+        </w:rPr>
+      </w:pPr>
       <w:proofErr w:type="spellStart"/>
       <w:r>
+        <w:rPr>
+          <w:b/>
+        </w:rPr>
         <w:t>Alachua_Blockgroup</w:t>
       </w:r>
       <w:proofErr w:type="spellEnd"/>
       <w:r>
+        <w:rPr>
+          <w:b/>
+        </w:rPr>
         <w:t xml:space="preserve"> feature class:</w:t>
       </w:r>
     </w:p>
@@ -96,16 +197,70 @@
       <w:pPr>
         <w:ind w:left="360"/>
       </w:pPr>
+      <w:r>
+        <w:t>None given, so I defined projection as</w:t>
+      </w:r>
+      <w:r>
+        <w:t xml:space="preserve"> </w:t>
+      </w:r>
+      <w:r>
+        <w:t>GCS_North_American_1983</w:t>
+      </w:r>
+      <w:r>
+        <w:t xml:space="preserve"> (imported from USA dataset)</w:t>
+      </w:r>
+    </w:p>
+    <w:p>
+      <w:pPr>
+        <w:ind w:left="360"/>
+        <w:rPr>
+          <w:b/>
+        </w:rPr>
+      </w:pPr>
       <w:proofErr w:type="spellStart"/>
       <w:r>
+        <w:rPr>
+          <w:b/>
+        </w:rPr>
         <w:t>Hospital</w:t>
       </w:r>
       <w:r>
+        <w:rPr>
+          <w:b/>
+        </w:rPr>
         <w:t>_wrongprj</w:t>
       </w:r>
       <w:proofErr w:type="spellEnd"/>
       <w:r>
+        <w:rPr>
+          <w:b/>
+        </w:rPr>
         <w:t xml:space="preserve"> feature class:</w:t>
+      </w:r>
+    </w:p>
+    <w:p>
+      <w:pPr>
+        <w:ind w:left="360"/>
+      </w:pPr>
+      <w:r>
+        <w:t>GCS_WGS_</w:t>
+      </w:r>
+      <w:proofErr w:type="gramStart"/>
+      <w:r>
+        <w:t xml:space="preserve">1984 </w:t>
+      </w:r>
+      <w:r>
+        <w:t xml:space="preserve"> (</w:t>
+      </w:r>
+      <w:proofErr w:type="gramEnd"/>
+      <w:r>
+        <w:t xml:space="preserve">Projected: </w:t>
+      </w:r>
+      <w:r>
+        <w:t>WGS_1984_UTM_Zone_17N</w:t>
+      </w:r>
+      <w:r>
+        <w:t>)</w:t>
       </w:r>
     </w:p>
     <w:p>
@@ -115,16 +270,28 @@
           <w:ilvl w:val="0"/>
           <w:numId w:val="2"/>
         </w:numPr>
-      </w:pPr>
-      <w:r>
+        <w:rPr>
+          <w:u w:val="single"/>
+        </w:rPr>
+      </w:pPr>
+      <w:r>
+        <w:rPr>
+          <w:u w:val="single"/>
+        </w:rPr>
         <w:t>What was wrong of the coordinate system information in the data layer “</w:t>
       </w:r>
       <w:proofErr w:type="spellStart"/>
       <w:r>
+        <w:rPr>
+          <w:u w:val="single"/>
+        </w:rPr>
         <w:t>hospital_wrongprj</w:t>
       </w:r>
       <w:proofErr w:type="spellEnd"/>
       <w:r>
+        <w:rPr>
+          <w:u w:val="single"/>
+        </w:rPr>
         <w:t>”?</w:t>
       </w:r>
     </w:p>
@@ -133,6 +300,38 @@
         <w:pStyle w:val="ListParagraph"/>
         <w:ind w:left="360"/>
       </w:pPr>
+    </w:p>
+    <w:p>
+      <w:pPr>
+        <w:pStyle w:val="ListParagraph"/>
+        <w:ind w:left="360"/>
+      </w:pPr>
+      <w:r>
+        <w:t xml:space="preserve">It was incorrectly given </w:t>
+      </w:r>
+      <w:r>
+        <w:t xml:space="preserve">in </w:t>
+      </w:r>
+      <w:r>
+        <w:t>the transverse Mercator projection (</w:t>
+      </w:r>
+      <w:r>
+        <w:t>WGS_1984_UTM_Zone_17N</w:t>
+      </w:r>
+      <w:r>
+        <w:t>)</w:t>
+      </w:r>
+      <w:r>
+        <w:t xml:space="preserve">, when in </w:t>
+      </w:r>
+      <w:proofErr w:type="gramStart"/>
+      <w:r>
+        <w:t>reality,</w:t>
+      </w:r>
+      <w:proofErr w:type="gramEnd"/>
+      <w:r>
+        <w:t xml:space="preserve"> the coordinates are latitude and longitude.  Accordingly, it should be given the WGS 1984 geographic coordinate system.  </w:t>
+      </w:r>
     </w:p>
     <w:p>
       <w:pPr>
@@ -147,19 +346,34 @@
           <w:ilvl w:val="0"/>
           <w:numId w:val="2"/>
         </w:numPr>
-      </w:pPr>
-      <w:r>
+        <w:rPr>
+          <w:u w:val="single"/>
+        </w:rPr>
+      </w:pPr>
+      <w:r>
+        <w:rPr>
+          <w:u w:val="single"/>
+        </w:rPr>
         <w:t>You have a choice between “Geographic Coordinate System” and “Projected Coordinate System” for “</w:t>
       </w:r>
       <w:proofErr w:type="spellStart"/>
       <w:r>
+        <w:rPr>
+          <w:u w:val="single"/>
+        </w:rPr>
         <w:t>Hosptial_wrongprj</w:t>
       </w:r>
       <w:proofErr w:type="spellEnd"/>
       <w:r>
+        <w:rPr>
+          <w:u w:val="single"/>
+        </w:rPr>
         <w:t>” layer, whi</w:t>
       </w:r>
       <w:r>
+        <w:rPr>
+          <w:u w:val="single"/>
+        </w:rPr>
         <w:t>ch one should be chosen and why?</w:t>
       </w:r>
     </w:p>
@@ -168,6 +382,15 @@
         <w:pStyle w:val="ListParagraph"/>
         <w:ind w:left="360"/>
       </w:pPr>
+    </w:p>
+    <w:p>
+      <w:pPr>
+        <w:pStyle w:val="ListParagraph"/>
+        <w:ind w:left="360"/>
+      </w:pPr>
+      <w:r>
+        <w:t>In this case, one should choose a geographic coordinate system.  That is because these data are in a 3d representation using latitude and longitude.</w:t>
+      </w:r>
     </w:p>
     <w:p>
       <w:pPr>
@@ -182,8 +405,14 @@
           <w:ilvl w:val="0"/>
           <w:numId w:val="2"/>
         </w:numPr>
-      </w:pPr>
-      <w:r>
+        <w:rPr>
+          <w:u w:val="single"/>
+        </w:rPr>
+      </w:pPr>
+      <w:r>
+        <w:rPr>
+          <w:u w:val="single"/>
+        </w:rPr>
         <w:t>What is the X, Y Coordinate of the hospital in UTM 17N coordinate system?</w:t>
       </w:r>
     </w:p>
@@ -192,6 +421,119 @@
         <w:pStyle w:val="ListParagraph"/>
         <w:ind w:left="360"/>
       </w:pPr>
+      <w:r>
+        <w:t>There are multiple hospitals in this coordinate system.  In latitude and longitude, they are as follows:</w:t>
+      </w:r>
+    </w:p>
+    <w:p>
+      <w:pPr>
+        <w:pStyle w:val="ListParagraph"/>
+        <w:ind w:left="360"/>
+      </w:pPr>
+      <w:r>
+        <w:rPr>
+          <w:noProof/>
+          <w:lang w:eastAsia="en-US"/>
+        </w:rPr>
+        <w:lastRenderedPageBreak/>
+        <w:drawing>
+          <wp:inline distT="0" distB="0" distL="0" distR="0" wp14:anchorId="54116852" wp14:editId="231643B6">
+            <wp:extent cx="4562475" cy="1247775"/>
+            <wp:effectExtent l="0" t="0" r="9525" b="9525"/>
+            <wp:docPr id="1" name="Picture 1"/>
+            <wp:cNvGraphicFramePr>
+              <a:graphicFrameLocks xmlns:a="http://schemas.openxmlformats.org/drawingml/2006/main" noChangeAspect="1"/>
+            </wp:cNvGraphicFramePr>
+            <a:graphic xmlns:a="http://schemas.openxmlformats.org/drawingml/2006/main">
+              <a:graphicData uri="http://schemas.openxmlformats.org/drawingml/2006/picture">
+                <pic:pic xmlns:pic="http://schemas.openxmlformats.org/drawingml/2006/picture">
+                  <pic:nvPicPr>
+                    <pic:cNvPr id="0" name=""/>
+                    <pic:cNvPicPr/>
+                  </pic:nvPicPr>
+                  <pic:blipFill>
+                    <a:blip r:embed="rId8"/>
+                    <a:stretch>
+                      <a:fillRect/>
+                    </a:stretch>
+                  </pic:blipFill>
+                  <pic:spPr>
+                    <a:xfrm>
+                      <a:off x="0" y="0"/>
+                      <a:ext cx="4562475" cy="1247775"/>
+                    </a:xfrm>
+                    <a:prstGeom prst="rect">
+                      <a:avLst/>
+                    </a:prstGeom>
+                  </pic:spPr>
+                </pic:pic>
+              </a:graphicData>
+            </a:graphic>
+          </wp:inline>
+        </w:drawing>
+      </w:r>
+    </w:p>
+    <w:p>
+      <w:pPr>
+        <w:pStyle w:val="ListParagraph"/>
+        <w:ind w:left="360"/>
+      </w:pPr>
+    </w:p>
+    <w:p>
+      <w:pPr>
+        <w:pStyle w:val="ListParagraph"/>
+        <w:ind w:left="360"/>
+      </w:pPr>
+      <w:r>
+        <w:t>Once we convert the projection to the UTM 17N coordinate system, we can see that the coordinates are quite different:</w:t>
+      </w:r>
+    </w:p>
+    <w:p>
+      <w:pPr>
+        <w:pStyle w:val="ListParagraph"/>
+        <w:ind w:left="360"/>
+      </w:pPr>
+      <w:r>
+        <w:rPr>
+          <w:noProof/>
+          <w:lang w:eastAsia="en-US"/>
+        </w:rPr>
+        <w:drawing>
+          <wp:inline distT="0" distB="0" distL="0" distR="0" wp14:anchorId="51D2EB08" wp14:editId="238F709E">
+            <wp:extent cx="4724400" cy="781050"/>
+            <wp:effectExtent l="0" t="0" r="0" b="0"/>
+            <wp:docPr id="2" name="Picture 2"/>
+            <wp:cNvGraphicFramePr>
+              <a:graphicFrameLocks xmlns:a="http://schemas.openxmlformats.org/drawingml/2006/main" noChangeAspect="1"/>
+            </wp:cNvGraphicFramePr>
+            <a:graphic xmlns:a="http://schemas.openxmlformats.org/drawingml/2006/main">
+              <a:graphicData uri="http://schemas.openxmlformats.org/drawingml/2006/picture">
+                <pic:pic xmlns:pic="http://schemas.openxmlformats.org/drawingml/2006/picture">
+                  <pic:nvPicPr>
+                    <pic:cNvPr id="0" name=""/>
+                    <pic:cNvPicPr/>
+                  </pic:nvPicPr>
+                  <pic:blipFill>
+                    <a:blip r:embed="rId9"/>
+                    <a:stretch>
+                      <a:fillRect/>
+                    </a:stretch>
+                  </pic:blipFill>
+                  <pic:spPr>
+                    <a:xfrm>
+                      <a:off x="0" y="0"/>
+                      <a:ext cx="4724400" cy="781050"/>
+                    </a:xfrm>
+                    <a:prstGeom prst="rect">
+                      <a:avLst/>
+                    </a:prstGeom>
+                  </pic:spPr>
+                </pic:pic>
+              </a:graphicData>
+            </a:graphic>
+          </wp:inline>
+        </w:drawing>
+      </w:r>
     </w:p>
     <w:p>
       <w:pPr>
@@ -222,6 +564,102 @@
         <w:pStyle w:val="ListParagraph"/>
         <w:ind w:left="360"/>
       </w:pPr>
+      <w:r>
+        <w:rPr>
+          <w:noProof/>
+          <w:lang w:eastAsia="en-US"/>
+        </w:rPr>
+        <w:t xml:space="preserve"> </w:t>
+      </w:r>
+      <w:r>
+        <w:rPr>
+          <w:noProof/>
+          <w:lang w:eastAsia="en-US"/>
+        </w:rPr>
+        <w:drawing>
+          <wp:inline distT="0" distB="0" distL="0" distR="0" wp14:anchorId="12EC742E" wp14:editId="5249D7E7">
+            <wp:extent cx="1824215" cy="971550"/>
+            <wp:effectExtent l="0" t="0" r="0" b="0"/>
+            <wp:docPr id="3" name="Picture 3"/>
+            <wp:cNvGraphicFramePr>
+              <a:graphicFrameLocks xmlns:a="http://schemas.openxmlformats.org/drawingml/2006/main" noChangeAspect="1"/>
+            </wp:cNvGraphicFramePr>
+            <a:graphic xmlns:a="http://schemas.openxmlformats.org/drawingml/2006/main">
+              <a:graphicData uri="http://schemas.openxmlformats.org/drawingml/2006/picture">
+                <pic:pic xmlns:pic="http://schemas.openxmlformats.org/drawingml/2006/picture">
+                  <pic:nvPicPr>
+                    <pic:cNvPr id="0" name=""/>
+                    <pic:cNvPicPr/>
+                  </pic:nvPicPr>
+                  <pic:blipFill>
+                    <a:blip r:embed="rId10"/>
+                    <a:stretch>
+                      <a:fillRect/>
+                    </a:stretch>
+                  </pic:blipFill>
+                  <pic:spPr>
+                    <a:xfrm>
+                      <a:off x="0" y="0"/>
+                      <a:ext cx="1826370" cy="972698"/>
+                    </a:xfrm>
+                    <a:prstGeom prst="rect">
+                      <a:avLst/>
+                    </a:prstGeom>
+                  </pic:spPr>
+                </pic:pic>
+              </a:graphicData>
+            </a:graphic>
+          </wp:inline>
+        </w:drawing>
+      </w:r>
+      <w:r>
+        <w:rPr>
+          <w:noProof/>
+          <w:lang w:eastAsia="en-US"/>
+        </w:rPr>
+        <w:t xml:space="preserve">             </w:t>
+      </w:r>
+      <w:r>
+        <w:rPr>
+          <w:noProof/>
+          <w:lang w:eastAsia="en-US"/>
+        </w:rPr>
+        <w:drawing>
+          <wp:inline distT="0" distB="0" distL="0" distR="0" wp14:anchorId="2157EBB4" wp14:editId="4A4996EE">
+            <wp:extent cx="2237308" cy="1809750"/>
+            <wp:effectExtent l="0" t="0" r="0" b="0"/>
+            <wp:docPr id="9" name="Picture 9"/>
+            <wp:cNvGraphicFramePr>
+              <a:graphicFrameLocks xmlns:a="http://schemas.openxmlformats.org/drawingml/2006/main" noChangeAspect="1"/>
+            </wp:cNvGraphicFramePr>
+            <a:graphic xmlns:a="http://schemas.openxmlformats.org/drawingml/2006/main">
+              <a:graphicData uri="http://schemas.openxmlformats.org/drawingml/2006/picture">
+                <pic:pic xmlns:pic="http://schemas.openxmlformats.org/drawingml/2006/picture">
+                  <pic:nvPicPr>
+                    <pic:cNvPr id="0" name=""/>
+                    <pic:cNvPicPr/>
+                  </pic:nvPicPr>
+                  <pic:blipFill>
+                    <a:blip r:embed="rId11"/>
+                    <a:stretch>
+                      <a:fillRect/>
+                    </a:stretch>
+                  </pic:blipFill>
+                  <pic:spPr>
+                    <a:xfrm>
+                      <a:off x="0" y="0"/>
+                      <a:ext cx="2237308" cy="1809750"/>
+                    </a:xfrm>
+                    <a:prstGeom prst="rect">
+                      <a:avLst/>
+                    </a:prstGeom>
+                  </pic:spPr>
+                </pic:pic>
+              </a:graphicData>
+            </a:graphic>
+          </wp:inline>
+        </w:drawing>
+      </w:r>
     </w:p>
     <w:p>
       <w:pPr>
@@ -241,7 +679,93 @@
         <w:t>Make a screen shot for the Robinson Projection</w:t>
       </w:r>
     </w:p>
-    <w:p/>
+    <w:p>
+      <w:r>
+        <w:rPr>
+          <w:noProof/>
+          <w:lang w:eastAsia="en-US"/>
+        </w:rPr>
+        <w:drawing>
+          <wp:inline distT="0" distB="0" distL="0" distR="0" wp14:anchorId="7310A7CD" wp14:editId="38AD4803">
+            <wp:extent cx="2461063" cy="1181100"/>
+            <wp:effectExtent l="0" t="0" r="0" b="0"/>
+            <wp:docPr id="4" name="Picture 4"/>
+            <wp:cNvGraphicFramePr>
+              <a:graphicFrameLocks xmlns:a="http://schemas.openxmlformats.org/drawingml/2006/main" noChangeAspect="1"/>
+            </wp:cNvGraphicFramePr>
+            <a:graphic xmlns:a="http://schemas.openxmlformats.org/drawingml/2006/main">
+              <a:graphicData uri="http://schemas.openxmlformats.org/drawingml/2006/picture">
+                <pic:pic xmlns:pic="http://schemas.openxmlformats.org/drawingml/2006/picture">
+                  <pic:nvPicPr>
+                    <pic:cNvPr id="0" name=""/>
+                    <pic:cNvPicPr/>
+                  </pic:nvPicPr>
+                  <pic:blipFill>
+                    <a:blip r:embed="rId12"/>
+                    <a:stretch>
+                      <a:fillRect/>
+                    </a:stretch>
+                  </pic:blipFill>
+                  <pic:spPr>
+                    <a:xfrm>
+                      <a:off x="0" y="0"/>
+                      <a:ext cx="2464904" cy="1182943"/>
+                    </a:xfrm>
+                    <a:prstGeom prst="rect">
+                      <a:avLst/>
+                    </a:prstGeom>
+                  </pic:spPr>
+                </pic:pic>
+              </a:graphicData>
+            </a:graphic>
+          </wp:inline>
+        </w:drawing>
+      </w:r>
+      <w:r>
+        <w:t xml:space="preserve">                 </w:t>
+      </w:r>
+      <w:r>
+        <w:rPr>
+          <w:noProof/>
+          <w:lang w:eastAsia="en-US"/>
+        </w:rPr>
+        <w:drawing>
+          <wp:inline distT="0" distB="0" distL="0" distR="0" wp14:anchorId="59A8CE07" wp14:editId="3244A4B8">
+            <wp:extent cx="2757340" cy="1428750"/>
+            <wp:effectExtent l="0" t="0" r="0" b="0"/>
+            <wp:docPr id="8" name="Picture 8"/>
+            <wp:cNvGraphicFramePr>
+              <a:graphicFrameLocks xmlns:a="http://schemas.openxmlformats.org/drawingml/2006/main" noChangeAspect="1"/>
+            </wp:cNvGraphicFramePr>
+            <a:graphic xmlns:a="http://schemas.openxmlformats.org/drawingml/2006/main">
+              <a:graphicData uri="http://schemas.openxmlformats.org/drawingml/2006/picture">
+                <pic:pic xmlns:pic="http://schemas.openxmlformats.org/drawingml/2006/picture">
+                  <pic:nvPicPr>
+                    <pic:cNvPr id="0" name=""/>
+                    <pic:cNvPicPr/>
+                  </pic:nvPicPr>
+                  <pic:blipFill>
+                    <a:blip r:embed="rId13"/>
+                    <a:stretch>
+                      <a:fillRect/>
+                    </a:stretch>
+                  </pic:blipFill>
+                  <pic:spPr>
+                    <a:xfrm>
+                      <a:off x="0" y="0"/>
+                      <a:ext cx="2760186" cy="1430224"/>
+                    </a:xfrm>
+                    <a:prstGeom prst="rect">
+                      <a:avLst/>
+                    </a:prstGeom>
+                  </pic:spPr>
+                </pic:pic>
+              </a:graphicData>
+            </a:graphic>
+          </wp:inline>
+        </w:drawing>
+      </w:r>
+    </w:p>
     <w:p>
       <w:pPr>
         <w:pStyle w:val="ListParagraph"/>
@@ -258,6 +782,104 @@
       <w:pPr>
         <w:pStyle w:val="ListParagraph"/>
       </w:pPr>
+      <w:r>
+        <w:t>Winkle 1world</w:t>
+      </w:r>
+    </w:p>
+    <w:p>
+      <w:pPr>
+        <w:pStyle w:val="ListParagraph"/>
+      </w:pPr>
+      <w:r>
+        <w:rPr>
+          <w:noProof/>
+          <w:lang w:eastAsia="en-US"/>
+        </w:rPr>
+        <w:lastRenderedPageBreak/>
+        <w:drawing>
+          <wp:inline distT="0" distB="0" distL="0" distR="0" wp14:anchorId="350C088B" wp14:editId="77252BAB">
+            <wp:extent cx="2826939" cy="1409700"/>
+            <wp:effectExtent l="0" t="0" r="0" b="0"/>
+            <wp:docPr id="6" name="Picture 6"/>
+            <wp:cNvGraphicFramePr>
+              <a:graphicFrameLocks xmlns:a="http://schemas.openxmlformats.org/drawingml/2006/main" noChangeAspect="1"/>
+            </wp:cNvGraphicFramePr>
+            <a:graphic xmlns:a="http://schemas.openxmlformats.org/drawingml/2006/main">
+              <a:graphicData uri="http://schemas.openxmlformats.org/drawingml/2006/picture">
+                <pic:pic xmlns:pic="http://schemas.openxmlformats.org/drawingml/2006/picture">
+                  <pic:nvPicPr>
+                    <pic:cNvPr id="0" name=""/>
+                    <pic:cNvPicPr/>
+                  </pic:nvPicPr>
+                  <pic:blipFill>
+                    <a:blip r:embed="rId14"/>
+                    <a:stretch>
+                      <a:fillRect/>
+                    </a:stretch>
+                  </pic:blipFill>
+                  <pic:spPr>
+                    <a:xfrm>
+                      <a:off x="0" y="0"/>
+                      <a:ext cx="2826939" cy="1409700"/>
+                    </a:xfrm>
+                    <a:prstGeom prst="rect">
+                      <a:avLst/>
+                    </a:prstGeom>
+                  </pic:spPr>
+                </pic:pic>
+              </a:graphicData>
+            </a:graphic>
+          </wp:inline>
+        </w:drawing>
+      </w:r>
+      <w:r>
+        <w:rPr>
+          <w:noProof/>
+          <w:lang w:eastAsia="en-US"/>
+        </w:rPr>
+        <w:t xml:space="preserve">            </w:t>
+      </w:r>
+      <w:r>
+        <w:rPr>
+          <w:noProof/>
+          <w:lang w:eastAsia="en-US"/>
+        </w:rPr>
+        <w:drawing>
+          <wp:inline distT="0" distB="0" distL="0" distR="0" wp14:anchorId="6D575745" wp14:editId="26DFB7AD">
+            <wp:extent cx="2075279" cy="1190625"/>
+            <wp:effectExtent l="0" t="0" r="0" b="0"/>
+            <wp:docPr id="7" name="Picture 7"/>
+            <wp:cNvGraphicFramePr>
+              <a:graphicFrameLocks xmlns:a="http://schemas.openxmlformats.org/drawingml/2006/main" noChangeAspect="1"/>
+            </wp:cNvGraphicFramePr>
+            <a:graphic xmlns:a="http://schemas.openxmlformats.org/drawingml/2006/main">
+              <a:graphicData uri="http://schemas.openxmlformats.org/drawingml/2006/picture">
+                <pic:pic xmlns:pic="http://schemas.openxmlformats.org/drawingml/2006/picture">
+                  <pic:nvPicPr>
+                    <pic:cNvPr id="0" name=""/>
+                    <pic:cNvPicPr/>
+                  </pic:nvPicPr>
+                  <pic:blipFill>
+                    <a:blip r:embed="rId15"/>
+                    <a:stretch>
+                      <a:fillRect/>
+                    </a:stretch>
+                  </pic:blipFill>
+                  <pic:spPr>
+                    <a:xfrm>
+                      <a:off x="0" y="0"/>
+                      <a:ext cx="2075279" cy="1190625"/>
+                    </a:xfrm>
+                    <a:prstGeom prst="rect">
+                      <a:avLst/>
+                    </a:prstGeom>
+                  </pic:spPr>
+                </pic:pic>
+              </a:graphicData>
+            </a:graphic>
+          </wp:inline>
+        </w:drawing>
+      </w:r>
     </w:p>
     <w:p>
       <w:pPr>
@@ -295,9 +917,99 @@
       <w:pPr>
         <w:ind w:left="360"/>
       </w:pPr>
+      <w:r>
+        <w:rPr>
+          <w:noProof/>
+          <w:lang w:eastAsia="en-US"/>
+        </w:rPr>
+        <w:drawing>
+          <wp:inline distT="0" distB="0" distL="0" distR="0" wp14:anchorId="3E53648B" wp14:editId="1080658D">
+            <wp:extent cx="5943600" cy="4213860"/>
+            <wp:effectExtent l="0" t="0" r="0" b="0"/>
+            <wp:docPr id="10" name="Picture 10"/>
+            <wp:cNvGraphicFramePr>
+              <a:graphicFrameLocks xmlns:a="http://schemas.openxmlformats.org/drawingml/2006/main" noChangeAspect="1"/>
+            </wp:cNvGraphicFramePr>
+            <a:graphic xmlns:a="http://schemas.openxmlformats.org/drawingml/2006/main">
+              <a:graphicData uri="http://schemas.openxmlformats.org/drawingml/2006/picture">
+                <pic:pic xmlns:pic="http://schemas.openxmlformats.org/drawingml/2006/picture">
+                  <pic:nvPicPr>
+                    <pic:cNvPr id="0" name=""/>
+                    <pic:cNvPicPr/>
+                  </pic:nvPicPr>
+                  <pic:blipFill>
+                    <a:blip r:embed="rId16"/>
+                    <a:stretch>
+                      <a:fillRect/>
+                    </a:stretch>
+                  </pic:blipFill>
+                  <pic:spPr>
+                    <a:xfrm>
+                      <a:off x="0" y="0"/>
+                      <a:ext cx="5943600" cy="4213860"/>
+                    </a:xfrm>
+                    <a:prstGeom prst="rect">
+                      <a:avLst/>
+                    </a:prstGeom>
+                  </pic:spPr>
+                </pic:pic>
+              </a:graphicData>
+            </a:graphic>
+          </wp:inline>
+        </w:drawing>
+      </w:r>
+    </w:p>
+    <w:p>
+      <w:pPr>
+        <w:ind w:left="360"/>
+      </w:pPr>
+      <w:r>
+        <w:rPr>
+          <w:noProof/>
+          <w:lang w:eastAsia="en-US"/>
+        </w:rPr>
+        <w:lastRenderedPageBreak/>
+        <w:drawing>
+          <wp:inline distT="0" distB="0" distL="0" distR="0" wp14:anchorId="196853CD" wp14:editId="507F4C28">
+            <wp:extent cx="4676775" cy="6019800"/>
+            <wp:effectExtent l="0" t="0" r="9525" b="0"/>
+            <wp:docPr id="11" name="Picture 11"/>
+            <wp:cNvGraphicFramePr>
+              <a:graphicFrameLocks xmlns:a="http://schemas.openxmlformats.org/drawingml/2006/main" noChangeAspect="1"/>
+            </wp:cNvGraphicFramePr>
+            <a:graphic xmlns:a="http://schemas.openxmlformats.org/drawingml/2006/main">
+              <a:graphicData uri="http://schemas.openxmlformats.org/drawingml/2006/picture">
+                <pic:pic xmlns:pic="http://schemas.openxmlformats.org/drawingml/2006/picture">
+                  <pic:nvPicPr>
+                    <pic:cNvPr id="0" name=""/>
+                    <pic:cNvPicPr/>
+                  </pic:nvPicPr>
+                  <pic:blipFill>
+                    <a:blip r:embed="rId17"/>
+                    <a:stretch>
+                      <a:fillRect/>
+                    </a:stretch>
+                  </pic:blipFill>
+                  <pic:spPr>
+                    <a:xfrm>
+                      <a:off x="0" y="0"/>
+                      <a:ext cx="4676775" cy="6019800"/>
+                    </a:xfrm>
+                    <a:prstGeom prst="rect">
+                      <a:avLst/>
+                    </a:prstGeom>
+                  </pic:spPr>
+                </pic:pic>
+              </a:graphicData>
+            </a:graphic>
+          </wp:inline>
+        </w:drawing>
+      </w:r>
+      <w:bookmarkStart w:id="0" w:name="_GoBack"/>
+      <w:bookmarkEnd w:id="0"/>
     </w:p>
     <w:sectPr>
-      <w:headerReference w:type="default" r:id="rId8"/>
+      <w:headerReference w:type="default" r:id="rId18"/>
       <w:pgSz w:w="12240" w:h="15840"/>
       <w:pgMar w:top="1440" w:right="1440" w:bottom="1440" w:left="1440" w:header="720" w:footer="720" w:gutter="0"/>
       <w:cols w:space="720"/>
@@ -916,6 +1628,36 @@
     <w:rsid w:val="001243C0"/>
     <w:rPr>
       <w:rFonts w:ascii="Times New Roman" w:hAnsi="Times New Roman"/>
+    </w:rPr>
+  </w:style>
+  <w:style w:type="paragraph" w:styleId="BalloonText">
+    <w:name w:val="Balloon Text"/>
+    <w:basedOn w:val="Normal"/>
+    <w:link w:val="BalloonTextChar"/>
+    <w:uiPriority w:val="99"/>
+    <w:semiHidden/>
+    <w:unhideWhenUsed/>
+    <w:rsid w:val="000F06B0"/>
+    <w:pPr>
+      <w:spacing w:after="0" w:line="240" w:lineRule="auto"/>
+    </w:pPr>
+    <w:rPr>
+      <w:rFonts w:ascii="Tahoma" w:hAnsi="Tahoma" w:cs="Tahoma"/>
+      <w:sz w:val="16"/>
+      <w:szCs w:val="16"/>
+    </w:rPr>
+  </w:style>
+  <w:style w:type="character" w:customStyle="1" w:styleId="BalloonTextChar">
+    <w:name w:val="Balloon Text Char"/>
+    <w:basedOn w:val="DefaultParagraphFont"/>
+    <w:link w:val="BalloonText"/>
+    <w:uiPriority w:val="99"/>
+    <w:semiHidden/>
+    <w:rsid w:val="000F06B0"/>
+    <w:rPr>
+      <w:rFonts w:ascii="Tahoma" w:hAnsi="Tahoma" w:cs="Tahoma"/>
+      <w:sz w:val="16"/>
+      <w:szCs w:val="16"/>
     </w:rPr>
   </w:style>
 </w:styles>

</xml_diff>